<commit_message>
working on labrab6; created build scripts from codeblocks
</commit_message>
<xml_diff>
--- a/report6/reportLR6.docx
+++ b/report6/reportLR6.docx
@@ -1810,7 +1810,7 @@
           <w:rFonts w:ascii="Nunito" w:cs="Nunito" w:eastAsia="Nunito" w:hAnsi="Nunito"/>
           <w:rtl w:val="0"/>
         </w:rPr>
-        <w:t xml:space="preserve">void get_from_child(char *str;);</w:t>
+        <w:t xml:space="preserve">void get_from_child(char *str);</w:t>
       </w:r>
     </w:p>
     <w:p>
@@ -2446,72 +2446,6 @@
       </w:pPr>
       <w:r>
         <w:rPr>
-          <w:rFonts w:ascii="Nunito" w:cs="Nunito" w:eastAsia="Nunito" w:hAnsi="Nunito"/>
-          <w:rtl w:val="0"/>
-        </w:rPr>
-        <w:tab/>
-        <w:t xml:space="preserve">strcpy(array, "123\n"); //test</w:t>
-      </w:r>
-    </w:p>
-    <w:p>
-      <w:pPr>
-        <w:keepNext w:val="1"/>
-        <w:keepLines w:val="0"/>
-        <w:pageBreakBefore w:val="0"/>
-        <w:widowControl w:val="1"/>
-        <w:pBdr>
-          <w:top w:space="0" w:sz="0" w:val="nil"/>
-          <w:left w:space="0" w:sz="0" w:val="nil"/>
-          <w:bottom w:space="0" w:sz="0" w:val="nil"/>
-          <w:right w:space="0" w:sz="0" w:val="nil"/>
-          <w:between w:space="0" w:sz="0" w:val="nil"/>
-        </w:pBdr>
-        <w:shd w:fill="auto" w:val="clear"/>
-        <w:tabs>
-          <w:tab w:val="left" w:pos="1344"/>
-        </w:tabs>
-        <w:spacing w:after="0" w:before="0" w:line="240" w:lineRule="auto"/>
-        <w:ind w:left="0" w:right="0" w:firstLine="0"/>
-        <w:jc w:val="left"/>
-        <w:rPr>
-          <w:rFonts w:ascii="Nunito" w:cs="Nunito" w:eastAsia="Nunito" w:hAnsi="Nunito"/>
-        </w:rPr>
-      </w:pPr>
-      <w:r>
-        <w:rPr>
-          <w:rFonts w:ascii="Nunito" w:cs="Nunito" w:eastAsia="Nunito" w:hAnsi="Nunito"/>
-          <w:rtl w:val="0"/>
-        </w:rPr>
-        <w:tab/>
-        <w:t xml:space="preserve">printf("%s\n", array);</w:t>
-      </w:r>
-    </w:p>
-    <w:p>
-      <w:pPr>
-        <w:keepNext w:val="1"/>
-        <w:keepLines w:val="0"/>
-        <w:pageBreakBefore w:val="0"/>
-        <w:widowControl w:val="1"/>
-        <w:pBdr>
-          <w:top w:space="0" w:sz="0" w:val="nil"/>
-          <w:left w:space="0" w:sz="0" w:val="nil"/>
-          <w:bottom w:space="0" w:sz="0" w:val="nil"/>
-          <w:right w:space="0" w:sz="0" w:val="nil"/>
-          <w:between w:space="0" w:sz="0" w:val="nil"/>
-        </w:pBdr>
-        <w:shd w:fill="auto" w:val="clear"/>
-        <w:tabs>
-          <w:tab w:val="left" w:pos="1344"/>
-        </w:tabs>
-        <w:spacing w:after="0" w:before="0" w:line="240" w:lineRule="auto"/>
-        <w:ind w:left="0" w:right="0" w:firstLine="0"/>
-        <w:jc w:val="left"/>
-        <w:rPr>
-          <w:rFonts w:ascii="Nunito" w:cs="Nunito" w:eastAsia="Nunito" w:hAnsi="Nunito"/>
-        </w:rPr>
-      </w:pPr>
-      <w:r>
-        <w:rPr>
           <w:rtl w:val="0"/>
         </w:rPr>
       </w:r>
@@ -2710,6 +2644,7 @@
         </w:rPr>
         <w:t xml:space="preserve">        </w:t>
         <w:tab/>
+        <w:tab/>
         <w:t xml:space="preserve">printf("Error doing fork()!\n");</w:t>
       </w:r>
     </w:p>
@@ -2744,6 +2679,7 @@
         </w:rPr>
         <w:t xml:space="preserve">        </w:t>
         <w:tab/>
+        <w:tab/>
         <w:t xml:space="preserve">exit(-1);</w:t>
       </w:r>
     </w:p>
@@ -2778,6 +2714,7 @@
         </w:rPr>
         <w:t xml:space="preserve">        </w:t>
         <w:tab/>
+        <w:tab/>
         <w:t xml:space="preserve">break;</w:t>
       </w:r>
     </w:p>
@@ -2940,6 +2877,7 @@
         </w:rPr>
         <w:t xml:space="preserve">        </w:t>
         <w:tab/>
+        <w:tab/>
         <w:t xml:space="preserve">printf( "C\n");</w:t>
       </w:r>
     </w:p>
@@ -2974,6 +2912,7 @@
         </w:rPr>
         <w:t xml:space="preserve">        </w:t>
         <w:tab/>
+        <w:tab/>
         <w:t xml:space="preserve">child();</w:t>
       </w:r>
     </w:p>
@@ -3038,6 +2977,7 @@
         </w:rPr>
         <w:t xml:space="preserve">        </w:t>
         <w:tab/>
+        <w:tab/>
         <w:t xml:space="preserve">printf("Child exit 0\n");</w:t>
       </w:r>
     </w:p>
@@ -3072,6 +3012,7 @@
         </w:rPr>
         <w:t xml:space="preserve">        </w:t>
         <w:tab/>
+        <w:tab/>
         <w:t xml:space="preserve">break;</w:t>
       </w:r>
     </w:p>
@@ -3298,6 +3239,7 @@
         </w:rPr>
         <w:t xml:space="preserve">        </w:t>
         <w:tab/>
+        <w:tab/>
         <w:t xml:space="preserve">sleep(1);</w:t>
       </w:r>
     </w:p>
@@ -3332,6 +3274,7 @@
         </w:rPr>
         <w:t xml:space="preserve">        </w:t>
         <w:tab/>
+        <w:tab/>
         <w:t xml:space="preserve">printf("P\n");</w:t>
       </w:r>
     </w:p>
@@ -3366,6 +3309,7 @@
         </w:rPr>
         <w:t xml:space="preserve">        </w:t>
         <w:tab/>
+        <w:tab/>
         <w:t xml:space="preserve">parent(child_pid);</w:t>
       </w:r>
     </w:p>
@@ -3430,6 +3374,7 @@
         </w:rPr>
         <w:t xml:space="preserve">        </w:t>
         <w:tab/>
+        <w:tab/>
         <w:t xml:space="preserve">close(fd);</w:t>
       </w:r>
     </w:p>
@@ -3464,6 +3409,7 @@
         </w:rPr>
         <w:t xml:space="preserve">        </w:t>
         <w:tab/>
+        <w:tab/>
         <w:t xml:space="preserve">printf("Parent exit 0\n");</w:t>
       </w:r>
     </w:p>
@@ -3498,6 +3444,7 @@
         </w:rPr>
         <w:t xml:space="preserve">        </w:t>
         <w:tab/>
+        <w:tab/>
         <w:t xml:space="preserve">break;</w:t>
       </w:r>
     </w:p>
@@ -4621,6 +4568,8 @@
         </w:rPr>
         <w:t xml:space="preserve">    </w:t>
         <w:tab/>
+        <w:tab/>
+        <w:tab/>
         <w:t xml:space="preserve">printf("Waiting for signal from parent...\n");</w:t>
       </w:r>
     </w:p>
@@ -4653,6 +4602,7 @@
           <w:rFonts w:ascii="Nunito" w:cs="Nunito" w:eastAsia="Nunito" w:hAnsi="Nunito"/>
           <w:rtl w:val="0"/>
         </w:rPr>
+        <w:tab/>
         <w:t xml:space="preserve">    </w:t>
         <w:tab/>
         <w:t xml:space="preserve">sleep(1);</w:t>
@@ -4944,7 +4894,7 @@
           <w:rtl w:val="0"/>
         </w:rPr>
         <w:tab/>
-        <w:t xml:space="preserve">wait();</w:t>
+        <w:t xml:space="preserve">sleep(1); //wait();</w:t>
       </w:r>
     </w:p>
     <w:p>
@@ -5073,6 +5023,39 @@
           <w:rtl w:val="0"/>
         </w:rPr>
         <w:tab/>
+        <w:t xml:space="preserve">printf("Received:\n");</w:t>
+      </w:r>
+    </w:p>
+    <w:p>
+      <w:pPr>
+        <w:keepNext w:val="1"/>
+        <w:keepLines w:val="0"/>
+        <w:pageBreakBefore w:val="0"/>
+        <w:widowControl w:val="1"/>
+        <w:pBdr>
+          <w:top w:space="0" w:sz="0" w:val="nil"/>
+          <w:left w:space="0" w:sz="0" w:val="nil"/>
+          <w:bottom w:space="0" w:sz="0" w:val="nil"/>
+          <w:right w:space="0" w:sz="0" w:val="nil"/>
+          <w:between w:space="0" w:sz="0" w:val="nil"/>
+        </w:pBdr>
+        <w:shd w:fill="auto" w:val="clear"/>
+        <w:tabs>
+          <w:tab w:val="left" w:pos="1344"/>
+        </w:tabs>
+        <w:spacing w:after="0" w:before="0" w:line="240" w:lineRule="auto"/>
+        <w:ind w:left="0" w:right="0" w:firstLine="0"/>
+        <w:jc w:val="left"/>
+        <w:rPr>
+          <w:rFonts w:ascii="Nunito" w:cs="Nunito" w:eastAsia="Nunito" w:hAnsi="Nunito"/>
+        </w:rPr>
+      </w:pPr>
+      <w:r>
+        <w:rPr>
+          <w:rFonts w:ascii="Nunito" w:cs="Nunito" w:eastAsia="Nunito" w:hAnsi="Nunito"/>
+          <w:rtl w:val="0"/>
+        </w:rPr>
+        <w:tab/>
         <w:t xml:space="preserve">write(1, str, strlen(str)-1);</w:t>
       </w:r>
     </w:p>
@@ -5200,7 +5183,7 @@
           <w:rtl w:val="0"/>
         </w:rPr>
         <w:tab/>
-        <w:t xml:space="preserve">printf("Parent sending to child\n");</w:t>
+        <w:t xml:space="preserve">printf("Parent sending to child...\n");</w:t>
       </w:r>
     </w:p>
     <w:p>
@@ -5658,6 +5641,39 @@
           <w:rtl w:val="0"/>
         </w:rPr>
         <w:tab/>
+        <w:t xml:space="preserve">printf("Parent sent to child:\n%s%s", string1, string2);</w:t>
+      </w:r>
+    </w:p>
+    <w:p>
+      <w:pPr>
+        <w:keepNext w:val="1"/>
+        <w:keepLines w:val="0"/>
+        <w:pageBreakBefore w:val="0"/>
+        <w:widowControl w:val="1"/>
+        <w:pBdr>
+          <w:top w:space="0" w:sz="0" w:val="nil"/>
+          <w:left w:space="0" w:sz="0" w:val="nil"/>
+          <w:bottom w:space="0" w:sz="0" w:val="nil"/>
+          <w:right w:space="0" w:sz="0" w:val="nil"/>
+          <w:between w:space="0" w:sz="0" w:val="nil"/>
+        </w:pBdr>
+        <w:shd w:fill="auto" w:val="clear"/>
+        <w:tabs>
+          <w:tab w:val="left" w:pos="1344"/>
+        </w:tabs>
+        <w:spacing w:after="0" w:before="0" w:line="240" w:lineRule="auto"/>
+        <w:ind w:left="0" w:right="0" w:firstLine="0"/>
+        <w:jc w:val="left"/>
+        <w:rPr>
+          <w:rFonts w:ascii="Nunito" w:cs="Nunito" w:eastAsia="Nunito" w:hAnsi="Nunito"/>
+        </w:rPr>
+      </w:pPr>
+      <w:r>
+        <w:rPr>
+          <w:rFonts w:ascii="Nunito" w:cs="Nunito" w:eastAsia="Nunito" w:hAnsi="Nunito"/>
+          <w:rtl w:val="0"/>
+        </w:rPr>
+        <w:tab/>
         <w:t xml:space="preserve">kill(pid, SIGUSR1);</w:t>
       </w:r>
     </w:p>
@@ -5691,7 +5707,7 @@
           <w:rtl w:val="0"/>
         </w:rPr>
         <w:tab/>
-        <w:t xml:space="preserve">sleep(2);</w:t>
+        <w:t xml:space="preserve">printf("Parent sent signal to child\n");</w:t>
       </w:r>
     </w:p>
     <w:p>
@@ -6531,61 +6547,6 @@
         </w:rPr>
         <w:t xml:space="preserve">}</w:t>
       </w:r>
-    </w:p>
-    <w:p>
-      <w:pPr>
-        <w:keepNext w:val="1"/>
-        <w:keepLines w:val="0"/>
-        <w:pageBreakBefore w:val="0"/>
-        <w:widowControl w:val="1"/>
-        <w:pBdr>
-          <w:top w:space="0" w:sz="0" w:val="nil"/>
-          <w:left w:space="0" w:sz="0" w:val="nil"/>
-          <w:bottom w:space="0" w:sz="0" w:val="nil"/>
-          <w:right w:space="0" w:sz="0" w:val="nil"/>
-          <w:between w:space="0" w:sz="0" w:val="nil"/>
-        </w:pBdr>
-        <w:shd w:fill="auto" w:val="clear"/>
-        <w:tabs>
-          <w:tab w:val="left" w:pos="1344"/>
-        </w:tabs>
-        <w:spacing w:after="0" w:before="0" w:line="240" w:lineRule="auto"/>
-        <w:ind w:left="0" w:right="0" w:firstLine="0"/>
-        <w:jc w:val="left"/>
-        <w:rPr>
-          <w:rFonts w:ascii="Nunito" w:cs="Nunito" w:eastAsia="Nunito" w:hAnsi="Nunito"/>
-        </w:rPr>
-      </w:pPr>
-      <w:r>
-        <w:rPr>
-          <w:rtl w:val="0"/>
-        </w:rPr>
-      </w:r>
-    </w:p>
-    <w:p>
-      <w:pPr>
-        <w:keepNext w:val="1"/>
-        <w:keepLines w:val="0"/>
-        <w:pageBreakBefore w:val="0"/>
-        <w:widowControl w:val="1"/>
-        <w:pBdr>
-          <w:top w:space="0" w:sz="0" w:val="nil"/>
-          <w:left w:space="0" w:sz="0" w:val="nil"/>
-          <w:bottom w:space="0" w:sz="0" w:val="nil"/>
-          <w:right w:space="0" w:sz="0" w:val="nil"/>
-          <w:between w:space="0" w:sz="0" w:val="nil"/>
-        </w:pBdr>
-        <w:shd w:fill="auto" w:val="clear"/>
-        <w:tabs>
-          <w:tab w:val="left" w:pos="1344"/>
-        </w:tabs>
-        <w:spacing w:after="0" w:before="0" w:line="240" w:lineRule="auto"/>
-        <w:ind w:left="0" w:right="0" w:firstLine="0"/>
-        <w:jc w:val="left"/>
-        <w:rPr>
-          <w:rFonts w:ascii="Nunito" w:cs="Nunito" w:eastAsia="Nunito" w:hAnsi="Nunito"/>
-        </w:rPr>
-      </w:pPr>
       <w:r>
         <w:rPr>
           <w:rtl w:val="0"/>
@@ -6699,7 +6660,7 @@
         <w:rPr>
           <w:rtl w:val="0"/>
         </w:rPr>
-        <w:t xml:space="preserve">123</w:t>
+        <w:t xml:space="preserve">C</w:t>
       </w:r>
     </w:p>
     <w:p>
@@ -6728,6 +6689,7 @@
         <w:rPr>
           <w:rtl w:val="0"/>
         </w:rPr>
+        <w:t xml:space="preserve">Waiting for signal from parent...</w:t>
       </w:r>
     </w:p>
     <w:p>
@@ -6756,7 +6718,7 @@
         <w:rPr>
           <w:rtl w:val="0"/>
         </w:rPr>
-        <w:t xml:space="preserve">C</w:t>
+        <w:t xml:space="preserve">P</w:t>
       </w:r>
     </w:p>
     <w:p>
@@ -6785,7 +6747,7 @@
         <w:rPr>
           <w:rtl w:val="0"/>
         </w:rPr>
-        <w:t xml:space="preserve">Waiting for signal from parent...</w:t>
+        <w:t xml:space="preserve">Parent sending to child...</w:t>
       </w:r>
     </w:p>
     <w:p>
@@ -6814,7 +6776,7 @@
         <w:rPr>
           <w:rtl w:val="0"/>
         </w:rPr>
-        <w:t xml:space="preserve">P</w:t>
+        <w:t xml:space="preserve">Parent sent to child:</w:t>
       </w:r>
     </w:p>
     <w:p>
@@ -6843,7 +6805,7 @@
         <w:rPr>
           <w:rtl w:val="0"/>
         </w:rPr>
-        <w:t xml:space="preserve">Parent sending to child</w:t>
+        <w:t xml:space="preserve">world!</w:t>
       </w:r>
     </w:p>
     <w:p>
@@ -6872,6 +6834,64 @@
         <w:rPr>
           <w:rtl w:val="0"/>
         </w:rPr>
+        <w:t xml:space="preserve">Hello</w:t>
+      </w:r>
+    </w:p>
+    <w:p>
+      <w:pPr>
+        <w:keepNext w:val="1"/>
+        <w:keepLines w:val="0"/>
+        <w:pageBreakBefore w:val="0"/>
+        <w:widowControl w:val="1"/>
+        <w:pBdr>
+          <w:top w:space="0" w:sz="0" w:val="nil"/>
+          <w:left w:space="0" w:sz="0" w:val="nil"/>
+          <w:bottom w:space="0" w:sz="0" w:val="nil"/>
+          <w:right w:space="0" w:sz="0" w:val="nil"/>
+          <w:between w:space="0" w:sz="0" w:val="nil"/>
+        </w:pBdr>
+        <w:shd w:fill="auto" w:val="clear"/>
+        <w:tabs>
+          <w:tab w:val="left" w:pos="1344"/>
+        </w:tabs>
+        <w:spacing w:after="0" w:before="0" w:line="240" w:lineRule="auto"/>
+        <w:ind w:left="0" w:right="0" w:firstLine="0"/>
+        <w:jc w:val="left"/>
+        <w:rPr/>
+      </w:pPr>
+      <w:r>
+        <w:rPr>
+          <w:rtl w:val="0"/>
+        </w:rPr>
+        <w:t xml:space="preserve">Parent sent signal to child</w:t>
+      </w:r>
+    </w:p>
+    <w:p>
+      <w:pPr>
+        <w:keepNext w:val="1"/>
+        <w:keepLines w:val="0"/>
+        <w:pageBreakBefore w:val="0"/>
+        <w:widowControl w:val="1"/>
+        <w:pBdr>
+          <w:top w:space="0" w:sz="0" w:val="nil"/>
+          <w:left w:space="0" w:sz="0" w:val="nil"/>
+          <w:bottom w:space="0" w:sz="0" w:val="nil"/>
+          <w:right w:space="0" w:sz="0" w:val="nil"/>
+          <w:between w:space="0" w:sz="0" w:val="nil"/>
+        </w:pBdr>
+        <w:shd w:fill="auto" w:val="clear"/>
+        <w:tabs>
+          <w:tab w:val="left" w:pos="1344"/>
+        </w:tabs>
+        <w:spacing w:after="0" w:before="0" w:line="240" w:lineRule="auto"/>
+        <w:ind w:left="0" w:right="0" w:firstLine="0"/>
+        <w:jc w:val="left"/>
+        <w:rPr/>
+      </w:pPr>
+      <w:r>
+        <w:rPr>
+          <w:rtl w:val="0"/>
+        </w:rPr>
         <w:t xml:space="preserve">handler</w:t>
       </w:r>
     </w:p>
@@ -6930,6 +6950,35 @@
         <w:rPr>
           <w:rtl w:val="0"/>
         </w:rPr>
+        <w:t xml:space="preserve">Received:</w:t>
+      </w:r>
+    </w:p>
+    <w:p>
+      <w:pPr>
+        <w:keepNext w:val="1"/>
+        <w:keepLines w:val="0"/>
+        <w:pageBreakBefore w:val="0"/>
+        <w:widowControl w:val="1"/>
+        <w:pBdr>
+          <w:top w:space="0" w:sz="0" w:val="nil"/>
+          <w:left w:space="0" w:sz="0" w:val="nil"/>
+          <w:bottom w:space="0" w:sz="0" w:val="nil"/>
+          <w:right w:space="0" w:sz="0" w:val="nil"/>
+          <w:between w:space="0" w:sz="0" w:val="nil"/>
+        </w:pBdr>
+        <w:shd w:fill="auto" w:val="clear"/>
+        <w:tabs>
+          <w:tab w:val="left" w:pos="1344"/>
+        </w:tabs>
+        <w:spacing w:after="0" w:before="0" w:line="240" w:lineRule="auto"/>
+        <w:ind w:left="0" w:right="0" w:firstLine="0"/>
+        <w:jc w:val="left"/>
+        <w:rPr/>
+      </w:pPr>
+      <w:r>
+        <w:rPr>
+          <w:rtl w:val="0"/>
+        </w:rPr>
         <w:t xml:space="preserve">Hello world!</w:t>
       </w:r>
     </w:p>
@@ -6960,6 +7009,62 @@
           <w:rtl w:val="0"/>
         </w:rPr>
         <w:t xml:space="preserve">Parent exit 0</w:t>
+      </w:r>
+    </w:p>
+    <w:p>
+      <w:pPr>
+        <w:keepNext w:val="1"/>
+        <w:keepLines w:val="0"/>
+        <w:pageBreakBefore w:val="0"/>
+        <w:widowControl w:val="1"/>
+        <w:pBdr>
+          <w:top w:space="0" w:sz="0" w:val="nil"/>
+          <w:left w:space="0" w:sz="0" w:val="nil"/>
+          <w:bottom w:space="0" w:sz="0" w:val="nil"/>
+          <w:right w:space="0" w:sz="0" w:val="nil"/>
+          <w:between w:space="0" w:sz="0" w:val="nil"/>
+        </w:pBdr>
+        <w:shd w:fill="auto" w:val="clear"/>
+        <w:tabs>
+          <w:tab w:val="left" w:pos="1344"/>
+        </w:tabs>
+        <w:spacing w:after="0" w:before="0" w:line="240" w:lineRule="auto"/>
+        <w:ind w:left="0" w:right="0" w:firstLine="0"/>
+        <w:jc w:val="left"/>
+        <w:rPr/>
+      </w:pPr>
+      <w:r>
+        <w:rPr>
+          <w:rtl w:val="0"/>
+        </w:rPr>
+      </w:r>
+    </w:p>
+    <w:p>
+      <w:pPr>
+        <w:keepNext w:val="1"/>
+        <w:keepLines w:val="0"/>
+        <w:pageBreakBefore w:val="0"/>
+        <w:widowControl w:val="1"/>
+        <w:pBdr>
+          <w:top w:space="0" w:sz="0" w:val="nil"/>
+          <w:left w:space="0" w:sz="0" w:val="nil"/>
+          <w:bottom w:space="0" w:sz="0" w:val="nil"/>
+          <w:right w:space="0" w:sz="0" w:val="nil"/>
+          <w:between w:space="0" w:sz="0" w:val="nil"/>
+        </w:pBdr>
+        <w:shd w:fill="auto" w:val="clear"/>
+        <w:tabs>
+          <w:tab w:val="left" w:pos="1344"/>
+        </w:tabs>
+        <w:spacing w:after="0" w:before="0" w:line="240" w:lineRule="auto"/>
+        <w:ind w:left="0" w:right="0" w:firstLine="0"/>
+        <w:jc w:val="left"/>
+        <w:rPr/>
+      </w:pPr>
+      <w:r>
+        <w:rPr>
+          <w:rtl w:val="0"/>
+        </w:rPr>
       </w:r>
     </w:p>
     <w:p>
@@ -7997,7 +8102,7 @@
 
 <file path=customXML/item1.xml><?xml version="1.0" encoding="utf-8"?>
 <go:gDocsCustomXmlDataStorage xmlns:go="http://customooxmlschemas.google.com/" xmlns:r="http://schemas.openxmlformats.org/officeDocument/2006/relationships">
-  <go:docsCustomData xmlns:go="http://customooxmlschemas.google.com/" roundtripDataSignature="AMtx7mjkZGMmLcQeUeJTUwD3Y/xVhA93Ow==">AMUW2mUBOZ6E+xbR8PMAb8cqykCb3yZf3844u3wbYZtjR5ECFOGK7NasI4qHo+09M5PUu0biU+XGM2jqqBbUXrR5znI3MwTY8vd8/86gJaOPp4zbjKs/I+RMQok3CVYQOiN+mbs8169F</go:docsCustomData>
+  <go:docsCustomData xmlns:go="http://customooxmlschemas.google.com/" roundtripDataSignature="AMtx7mjkZGMmLcQeUeJTUwD3Y/xVhA93Ow==">AMUW2mXoxCPAV5LJOS2GhkcKJJ1FEy64kCRLKGec2Rpds2q6SrT/sNfPEGYyMvgRlqlcKFnfIE28pu6vzWrN3qwmmQvTTVsrnx5d7ZDpCJxGlxmDuQmEuMqAWQown29iwSO+Dz0T2S1K</go:docsCustomData>
 </go:gDocsCustomXmlDataStorage>
 </file>
 

</xml_diff>